<commit_message>
Update documentation for kadamba.docx
</commit_message>
<xml_diff>
--- a/documentation for kadamba.docx
+++ b/documentation for kadamba.docx
@@ -10,12 +10,12 @@
       </w:tblPr>
       <w:tblGrid>
         <w:gridCol w:w="824"/>
-        <w:gridCol w:w="1498"/>
+        <w:gridCol w:w="1554"/>
         <w:gridCol w:w="1275"/>
         <w:gridCol w:w="943"/>
         <w:gridCol w:w="1417"/>
         <w:gridCol w:w="1418"/>
-        <w:gridCol w:w="1139"/>
+        <w:gridCol w:w="1287"/>
         <w:gridCol w:w="142"/>
         <w:gridCol w:w="1134"/>
         <w:gridCol w:w="230"/>
@@ -880,7 +880,6 @@
                 <w:szCs w:val="28"/>
               </w:rPr>
             </w:pPr>
-            <w:proofErr w:type="spellStart"/>
             <w:r>
               <w:rPr>
                 <w:rFonts w:ascii="Bodoni MT" w:eastAsia="Times New Roman" w:hAnsi="Bodoni MT" w:cs="Calibri"/>
@@ -890,9 +889,8 @@
                 <w:sz w:val="28"/>
                 <w:szCs w:val="28"/>
               </w:rPr>
-              <w:t>Unsaled</w:t>
-            </w:r>
-            <w:proofErr w:type="spellEnd"/>
+              <w:t>Returned</w:t>
+            </w:r>
             <w:r>
               <w:rPr>
                 <w:rFonts w:ascii="Bodoni MT" w:eastAsia="Times New Roman" w:hAnsi="Bodoni MT" w:cs="Calibri"/>
@@ -1026,6 +1024,15 @@
               </w:rPr>
               <w:t> </w:t>
             </w:r>
+            <w:r>
+              <w:rPr>
+                <w:rFonts w:ascii="Calibri" w:eastAsia="Times New Roman" w:hAnsi="Calibri" w:cs="Calibri"/>
+                <w:color w:val="000000"/>
+                <w:sz w:val="28"/>
+                <w:szCs w:val="28"/>
+              </w:rPr>
+              <w:t>1</w:t>
+            </w:r>
           </w:p>
         </w:tc>
         <w:tc>
@@ -1061,6 +1068,17 @@
               </w:rPr>
               <w:t> </w:t>
             </w:r>
+            <w:proofErr w:type="spellStart"/>
+            <w:r>
+              <w:rPr>
+                <w:rFonts w:ascii="Calibri" w:eastAsia="Times New Roman" w:hAnsi="Calibri" w:cs="Calibri"/>
+                <w:color w:val="000000"/>
+                <w:sz w:val="28"/>
+                <w:szCs w:val="28"/>
+              </w:rPr>
+              <w:t>Deekshitha</w:t>
+            </w:r>
+            <w:proofErr w:type="spellEnd"/>
           </w:p>
         </w:tc>
         <w:tc>
@@ -1130,6 +1148,15 @@
                 <w:szCs w:val="28"/>
               </w:rPr>
               <w:t> </w:t>
+            </w:r>
+            <w:r>
+              <w:rPr>
+                <w:rFonts w:ascii="Calibri" w:eastAsia="Times New Roman" w:hAnsi="Calibri" w:cs="Calibri"/>
+                <w:color w:val="000000"/>
+                <w:sz w:val="28"/>
+                <w:szCs w:val="28"/>
+              </w:rPr>
+              <w:t>50</w:t>
             </w:r>
           </w:p>
         </w:tc>
@@ -11463,7 +11490,7 @@
 </file>
 
 <file path=customXml/itemProps1.xml><?xml version="1.0" encoding="utf-8"?>
-<ds:datastoreItem xmlns:ds="http://schemas.openxmlformats.org/officeDocument/2006/customXml" ds:itemID="{7D7AE886-ACDA-469B-BD4C-B0C1B77181A8}">
+<ds:datastoreItem xmlns:ds="http://schemas.openxmlformats.org/officeDocument/2006/customXml" ds:itemID="{BBE62B99-3003-4450-949B-9F6E78AA2DA3}">
   <ds:schemaRefs>
     <ds:schemaRef ds:uri="http://schemas.openxmlformats.org/officeDocument/2006/bibliography"/>
   </ds:schemaRefs>

</xml_diff>